<commit_message>
start assignment for 3331
</commit_message>
<xml_diff>
--- a/3331/Lab6/Lab5.docx
+++ b/3331/Lab6/Lab5.docx
@@ -431,15 +431,7 @@
           <w:sz w:val="20"/>
           <w:szCs w:val="20"/>
         </w:rPr>
-        <w:t xml:space="preserve">: </w:t>
-      </w:r>
-      <w:r>
-        <w:rPr>
-          <w:rFonts w:ascii="Garamond" w:hAnsi="Garamond"/>
-          <w:sz w:val="20"/>
-          <w:szCs w:val="20"/>
-        </w:rPr>
-        <w:t>Which data size has caused fragmentation and why? Which host/router has fragmented the original datagram? How many fragments have been created when data size is specified as 2000?</w:t>
+        <w:t>: Which data size has caused fragmentation and why? Which host/router has fragmented the original datagram? How many fragments have been created when data size is specified as 2000?</w:t>
       </w:r>
     </w:p>
     <w:p>
@@ -1266,14 +1258,6 @@
           <w:szCs w:val="20"/>
         </w:rPr>
       </w:pPr>
-      <w:r>
-        <w:rPr>
-          <w:rFonts w:ascii="Garamond" w:hAnsi="Garamond"/>
-          <w:sz w:val="20"/>
-          <w:szCs w:val="20"/>
-        </w:rPr>
-        <w:t xml:space="preserve"> </w:t>
-      </w:r>
     </w:p>
     <w:p>
       <w:pPr>
@@ -1297,15 +1281,7 @@
           <w:sz w:val="20"/>
           <w:szCs w:val="20"/>
         </w:rPr>
-        <w:t xml:space="preserve">: </w:t>
-      </w:r>
-      <w:r>
-        <w:rPr>
-          <w:rFonts w:ascii="Garamond" w:hAnsi="Garamond"/>
-          <w:sz w:val="20"/>
-          <w:szCs w:val="20"/>
-        </w:rPr>
-        <w:t>What will happen if for our example one fragment of the original datagram from 192.168.1.103 is lost?</w:t>
+        <w:t>: What will happen if for our example one fragment of the original datagram from 192.168.1.103 is lost?</w:t>
       </w:r>
     </w:p>
     <w:p>
@@ -1372,11 +1348,1045 @@
         </w:rPr>
         <w:t>Question 1:</w:t>
       </w:r>
-    </w:p>
-    <w:p>
-      <w:pPr>
-        <w:rPr>
-          <w:rFonts w:ascii="Garamond" w:hAnsi="Garamond"/>
+      <w:r>
+        <w:t xml:space="preserve"> </w:t>
+      </w:r>
+      <w:r>
+        <w:rPr>
+          <w:rFonts w:ascii="Garamond" w:hAnsi="Garamond"/>
+          <w:sz w:val="20"/>
+          <w:szCs w:val="20"/>
+        </w:rPr>
+        <w:t>Which nodes communicate with which other nodes? Which route do the packets follow? Does it change over time?</w:t>
+      </w:r>
+    </w:p>
+    <w:p>
+      <w:pPr>
+        <w:pStyle w:val="ListParagraph"/>
+        <w:numPr>
+          <w:ilvl w:val="0"/>
+          <w:numId w:val="3"/>
+        </w:numPr>
+        <w:rPr>
+          <w:rFonts w:ascii="Garamond" w:hAnsi="Garamond"/>
+          <w:sz w:val="20"/>
+          <w:szCs w:val="20"/>
+        </w:rPr>
+      </w:pPr>
+      <w:r>
+        <w:rPr>
+          <w:rFonts w:ascii="Garamond" w:hAnsi="Garamond"/>
+          <w:sz w:val="20"/>
+          <w:szCs w:val="20"/>
+        </w:rPr>
+        <w:t xml:space="preserve">Node </w:t>
+      </w:r>
+      <m:oMath>
+        <m:r>
+          <w:rPr>
+            <w:rFonts w:ascii="Cambria Math" w:hAnsi="Cambria Math"/>
+            <w:sz w:val="20"/>
+            <w:szCs w:val="20"/>
+          </w:rPr>
+          <m:t>n0</m:t>
+        </m:r>
+      </m:oMath>
+      <w:r>
+        <w:rPr>
+          <w:rFonts w:ascii="Garamond" w:eastAsiaTheme="minorEastAsia" w:hAnsi="Garamond"/>
+          <w:sz w:val="20"/>
+          <w:szCs w:val="20"/>
+        </w:rPr>
+        <w:t xml:space="preserve"> communicates with node </w:t>
+      </w:r>
+      <m:oMath>
+        <m:r>
+          <w:rPr>
+            <w:rFonts w:ascii="Cambria Math" w:eastAsiaTheme="minorEastAsia" w:hAnsi="Cambria Math"/>
+            <w:sz w:val="20"/>
+            <w:szCs w:val="20"/>
+          </w:rPr>
+          <m:t>n5</m:t>
+        </m:r>
+      </m:oMath>
+      <w:r>
+        <w:rPr>
+          <w:rFonts w:ascii="Garamond" w:eastAsiaTheme="minorEastAsia" w:hAnsi="Garamond"/>
+          <w:sz w:val="20"/>
+          <w:szCs w:val="20"/>
+        </w:rPr>
+        <w:t xml:space="preserve"> and node </w:t>
+      </w:r>
+      <m:oMath>
+        <m:r>
+          <w:rPr>
+            <w:rFonts w:ascii="Cambria Math" w:eastAsiaTheme="minorEastAsia" w:hAnsi="Cambria Math"/>
+            <w:sz w:val="20"/>
+            <w:szCs w:val="20"/>
+          </w:rPr>
+          <m:t>n2</m:t>
+        </m:r>
+      </m:oMath>
+      <w:r>
+        <w:rPr>
+          <w:rFonts w:ascii="Garamond" w:eastAsiaTheme="minorEastAsia" w:hAnsi="Garamond"/>
+          <w:sz w:val="20"/>
+          <w:szCs w:val="20"/>
+        </w:rPr>
+        <w:t xml:space="preserve"> comunicates with node </w:t>
+      </w:r>
+      <m:oMath>
+        <m:r>
+          <w:rPr>
+            <w:rFonts w:ascii="Cambria Math" w:eastAsiaTheme="minorEastAsia" w:hAnsi="Cambria Math"/>
+            <w:sz w:val="20"/>
+            <w:szCs w:val="20"/>
+          </w:rPr>
+          <m:t>n5</m:t>
+        </m:r>
+      </m:oMath>
+      <w:r>
+        <w:rPr>
+          <w:rFonts w:ascii="Garamond" w:eastAsiaTheme="minorEastAsia" w:hAnsi="Garamond"/>
+          <w:sz w:val="20"/>
+          <w:szCs w:val="20"/>
+        </w:rPr>
+        <w:t>.</w:t>
+      </w:r>
+    </w:p>
+    <w:p>
+      <w:pPr>
+        <w:pStyle w:val="ListParagraph"/>
+        <w:numPr>
+          <w:ilvl w:val="0"/>
+          <w:numId w:val="3"/>
+        </w:numPr>
+        <w:rPr>
+          <w:rFonts w:ascii="Garamond" w:hAnsi="Garamond"/>
+          <w:sz w:val="20"/>
+          <w:szCs w:val="20"/>
+        </w:rPr>
+      </w:pPr>
+      <w:r>
+        <w:rPr>
+          <w:rFonts w:ascii="Garamond" w:hAnsi="Garamond"/>
+          <w:sz w:val="20"/>
+          <w:szCs w:val="20"/>
+        </w:rPr>
+        <w:t>There are two routes:</w:t>
+      </w:r>
+    </w:p>
+    <w:p>
+      <w:pPr>
+        <w:pStyle w:val="ListParagraph"/>
+        <w:numPr>
+          <w:ilvl w:val="1"/>
+          <w:numId w:val="3"/>
+        </w:numPr>
+        <w:rPr>
+          <w:rFonts w:ascii="Garamond" w:hAnsi="Garamond"/>
+          <w:sz w:val="20"/>
+          <w:szCs w:val="20"/>
+        </w:rPr>
+      </w:pPr>
+      <m:oMath>
+        <m:r>
+          <w:rPr>
+            <w:rFonts w:ascii="Cambria Math" w:hAnsi="Cambria Math"/>
+            <w:sz w:val="20"/>
+            <w:szCs w:val="20"/>
+          </w:rPr>
+          <m:t>n0→n1→n4→n5</m:t>
+        </m:r>
+      </m:oMath>
+    </w:p>
+    <w:p>
+      <w:pPr>
+        <w:pStyle w:val="ListParagraph"/>
+        <w:numPr>
+          <w:ilvl w:val="1"/>
+          <w:numId w:val="3"/>
+        </w:numPr>
+        <w:rPr>
+          <w:rFonts w:ascii="Garamond" w:eastAsiaTheme="minorEastAsia" w:hAnsi="Garamond"/>
+          <w:sz w:val="20"/>
+          <w:szCs w:val="20"/>
+        </w:rPr>
+      </w:pPr>
+      <m:oMath>
+        <m:r>
+          <w:rPr>
+            <w:rFonts w:ascii="Cambria Math" w:hAnsi="Cambria Math"/>
+            <w:sz w:val="20"/>
+            <w:szCs w:val="20"/>
+          </w:rPr>
+          <m:t>n2→n3→n5</m:t>
+        </m:r>
+      </m:oMath>
+    </w:p>
+    <w:p>
+      <w:pPr>
+        <w:pStyle w:val="ListParagraph"/>
+        <w:numPr>
+          <w:ilvl w:val="0"/>
+          <w:numId w:val="6"/>
+        </w:numPr>
+        <w:rPr>
+          <w:rFonts w:ascii="Garamond" w:eastAsiaTheme="minorEastAsia" w:hAnsi="Garamond"/>
+          <w:sz w:val="20"/>
+          <w:szCs w:val="20"/>
+        </w:rPr>
+      </w:pPr>
+      <w:r>
+        <w:rPr>
+          <w:rFonts w:ascii="Garamond" w:eastAsiaTheme="minorEastAsia" w:hAnsi="Garamond"/>
+          <w:sz w:val="20"/>
+          <w:szCs w:val="20"/>
+        </w:rPr>
+        <w:t>The routes do not change over time.</w:t>
+      </w:r>
+    </w:p>
+    <w:p>
+      <w:pPr>
+        <w:rPr>
+          <w:rFonts w:ascii="Garamond" w:eastAsiaTheme="minorEastAsia" w:hAnsi="Garamond"/>
+          <w:sz w:val="20"/>
+          <w:szCs w:val="20"/>
+        </w:rPr>
+      </w:pPr>
+    </w:p>
+    <w:p>
+      <w:pPr>
+        <w:rPr>
+          <w:rFonts w:ascii="Garamond" w:eastAsiaTheme="minorEastAsia" w:hAnsi="Garamond"/>
+          <w:sz w:val="20"/>
+          <w:szCs w:val="20"/>
+        </w:rPr>
+      </w:pPr>
+    </w:p>
+    <w:p>
+      <w:pPr>
+        <w:rPr>
+          <w:rFonts w:ascii="Garamond" w:hAnsi="Garamond"/>
+          <w:sz w:val="20"/>
+          <w:szCs w:val="20"/>
+        </w:rPr>
+      </w:pPr>
+      <w:r>
+        <w:rPr>
+          <w:rFonts w:ascii="Garamond" w:eastAsiaTheme="minorEastAsia" w:hAnsi="Garamond"/>
+          <w:sz w:val="20"/>
+          <w:szCs w:val="20"/>
+        </w:rPr>
+        <w:lastRenderedPageBreak/>
+        <w:t>Question 2:</w:t>
+      </w:r>
+      <w:r>
+        <w:rPr>
+          <w:rStyle w:val="Header"/>
+        </w:rPr>
+        <w:t xml:space="preserve"> </w:t>
+      </w:r>
+      <w:r>
+        <w:rPr>
+          <w:rFonts w:ascii="Garamond" w:hAnsi="Garamond"/>
+          <w:sz w:val="20"/>
+          <w:szCs w:val="20"/>
+        </w:rPr>
+        <w:t>What happens at time 1.0 and at time 1.2? Does the route between the communicating nodes change as a result of that?</w:t>
+      </w:r>
+    </w:p>
+    <w:p>
+      <w:pPr>
+        <w:pStyle w:val="ListParagraph"/>
+        <w:numPr>
+          <w:ilvl w:val="0"/>
+          <w:numId w:val="6"/>
+        </w:numPr>
+        <w:rPr>
+          <w:rFonts w:ascii="Garamond" w:eastAsiaTheme="minorEastAsia" w:hAnsi="Garamond"/>
+          <w:sz w:val="20"/>
+          <w:szCs w:val="20"/>
+        </w:rPr>
+      </w:pPr>
+      <w:r>
+        <w:rPr>
+          <w:rFonts w:ascii="Garamond" w:eastAsiaTheme="minorEastAsia" w:hAnsi="Garamond"/>
+          <w:sz w:val="20"/>
+          <w:szCs w:val="20"/>
+        </w:rPr>
+        <w:t xml:space="preserve">From time 1.0 to time 1.2, link between </w:t>
+      </w:r>
+      <m:oMath>
+        <m:r>
+          <w:rPr>
+            <w:rFonts w:ascii="Cambria Math" w:eastAsiaTheme="minorEastAsia" w:hAnsi="Cambria Math"/>
+            <w:sz w:val="20"/>
+            <w:szCs w:val="20"/>
+          </w:rPr>
+          <m:t>n1 and n4</m:t>
+        </m:r>
+      </m:oMath>
+      <w:r>
+        <w:rPr>
+          <w:rFonts w:ascii="Garamond" w:eastAsiaTheme="minorEastAsia" w:hAnsi="Garamond"/>
+          <w:sz w:val="20"/>
+          <w:szCs w:val="20"/>
+        </w:rPr>
+        <w:t xml:space="preserve"> is set to down.</w:t>
+      </w:r>
+    </w:p>
+    <w:p>
+      <w:pPr>
+        <w:pStyle w:val="ListParagraph"/>
+        <w:numPr>
+          <w:ilvl w:val="0"/>
+          <w:numId w:val="6"/>
+        </w:numPr>
+        <w:rPr>
+          <w:rFonts w:ascii="Garamond" w:eastAsiaTheme="minorEastAsia" w:hAnsi="Garamond"/>
+          <w:sz w:val="20"/>
+          <w:szCs w:val="20"/>
+        </w:rPr>
+      </w:pPr>
+      <w:r>
+        <w:rPr>
+          <w:rFonts w:ascii="Garamond" w:eastAsiaTheme="minorEastAsia" w:hAnsi="Garamond"/>
+          <w:sz w:val="20"/>
+          <w:szCs w:val="20"/>
+        </w:rPr>
+        <w:t xml:space="preserve">The route does not change as </w:t>
+      </w:r>
+      <m:oMath>
+        <m:r>
+          <w:rPr>
+            <w:rFonts w:ascii="Cambria Math" w:eastAsiaTheme="minorEastAsia" w:hAnsi="Cambria Math"/>
+            <w:sz w:val="20"/>
+            <w:szCs w:val="20"/>
+          </w:rPr>
+          <m:t>n0</m:t>
+        </m:r>
+      </m:oMath>
+      <w:r>
+        <w:rPr>
+          <w:rFonts w:ascii="Garamond" w:eastAsiaTheme="minorEastAsia" w:hAnsi="Garamond"/>
+          <w:sz w:val="20"/>
+          <w:szCs w:val="20"/>
+        </w:rPr>
+        <w:t xml:space="preserve"> is still sending packets but experiencing packet loss.</w:t>
+      </w:r>
+      <w:r>
+        <w:rPr>
+          <w:rFonts w:ascii="Garamond" w:eastAsiaTheme="minorEastAsia" w:hAnsi="Garamond"/>
+          <w:sz w:val="20"/>
+          <w:szCs w:val="20"/>
+        </w:rPr>
+        <w:t xml:space="preserve"> And route from </w:t>
+      </w:r>
+      <m:oMath>
+        <m:r>
+          <w:rPr>
+            <w:rFonts w:ascii="Cambria Math" w:eastAsiaTheme="minorEastAsia" w:hAnsi="Cambria Math"/>
+            <w:sz w:val="20"/>
+            <w:szCs w:val="20"/>
+          </w:rPr>
+          <m:t>n2→n5</m:t>
+        </m:r>
+      </m:oMath>
+      <w:r>
+        <w:rPr>
+          <w:rFonts w:ascii="Garamond" w:eastAsiaTheme="minorEastAsia" w:hAnsi="Garamond"/>
+          <w:sz w:val="20"/>
+          <w:szCs w:val="20"/>
+        </w:rPr>
+        <w:t xml:space="preserve"> is still running normally.</w:t>
+      </w:r>
+    </w:p>
+    <w:p>
+      <w:pPr>
+        <w:rPr>
+          <w:rFonts w:ascii="Garamond" w:hAnsi="Garamond"/>
+          <w:sz w:val="20"/>
+          <w:szCs w:val="20"/>
+        </w:rPr>
+      </w:pPr>
+      <w:r>
+        <w:rPr>
+          <w:rFonts w:ascii="Garamond" w:eastAsiaTheme="minorEastAsia" w:hAnsi="Garamond"/>
+          <w:sz w:val="20"/>
+          <w:szCs w:val="20"/>
+        </w:rPr>
+        <w:t>Question 3</w:t>
+      </w:r>
+      <w:r>
+        <w:rPr>
+          <w:rFonts w:ascii="Garamond" w:eastAsiaTheme="minorEastAsia" w:hAnsi="Garamond"/>
+          <w:sz w:val="20"/>
+          <w:szCs w:val="20"/>
+        </w:rPr>
+        <w:t>:</w:t>
+      </w:r>
+      <w:r>
+        <w:rPr>
+          <w:rFonts w:ascii="Garamond" w:hAnsi="Garamond"/>
+          <w:sz w:val="20"/>
+          <w:szCs w:val="20"/>
+        </w:rPr>
+        <w:t xml:space="preserve"> </w:t>
+      </w:r>
+      <w:r>
+        <w:rPr>
+          <w:rFonts w:ascii="Garamond" w:hAnsi="Garamond"/>
+          <w:sz w:val="20"/>
+          <w:szCs w:val="20"/>
+        </w:rPr>
+        <w:t>Did you observe any additional traffic as compared to Step 3 above? How does the network react to the changes that take place at time 1.0 and time 1.2 now?</w:t>
+      </w:r>
+    </w:p>
+    <w:p>
+      <w:pPr>
+        <w:pStyle w:val="ListParagraph"/>
+        <w:numPr>
+          <w:ilvl w:val="0"/>
+          <w:numId w:val="7"/>
+        </w:numPr>
+        <w:ind w:right="-330"/>
+        <w:rPr>
+          <w:rFonts w:ascii="Garamond" w:eastAsiaTheme="minorEastAsia" w:hAnsi="Garamond"/>
+          <w:sz w:val="20"/>
+          <w:szCs w:val="20"/>
+        </w:rPr>
+      </w:pPr>
+      <w:r>
+        <w:rPr>
+          <w:rFonts w:ascii="Garamond" w:eastAsiaTheme="minorEastAsia" w:hAnsi="Garamond"/>
+          <w:sz w:val="20"/>
+          <w:szCs w:val="20"/>
+        </w:rPr>
+        <w:t xml:space="preserve">When link between </w:t>
+      </w:r>
+      <m:oMath>
+        <m:r>
+          <w:rPr>
+            <w:rFonts w:ascii="Cambria Math" w:eastAsiaTheme="minorEastAsia" w:hAnsi="Cambria Math"/>
+            <w:sz w:val="20"/>
+            <w:szCs w:val="20"/>
+          </w:rPr>
+          <m:t>n1</m:t>
+        </m:r>
+      </m:oMath>
+      <w:r>
+        <w:rPr>
+          <w:rFonts w:ascii="Garamond" w:eastAsiaTheme="minorEastAsia" w:hAnsi="Garamond"/>
+          <w:sz w:val="20"/>
+          <w:szCs w:val="20"/>
+        </w:rPr>
+        <w:t xml:space="preserve"> and </w:t>
+      </w:r>
+      <m:oMath>
+        <m:r>
+          <w:rPr>
+            <w:rFonts w:ascii="Cambria Math" w:eastAsiaTheme="minorEastAsia" w:hAnsi="Cambria Math"/>
+            <w:sz w:val="20"/>
+            <w:szCs w:val="20"/>
+          </w:rPr>
+          <m:t>n4</m:t>
+        </m:r>
+      </m:oMath>
+      <w:r>
+        <w:rPr>
+          <w:rFonts w:ascii="Garamond" w:eastAsiaTheme="minorEastAsia" w:hAnsi="Garamond"/>
+          <w:sz w:val="20"/>
+          <w:szCs w:val="20"/>
+        </w:rPr>
+        <w:t xml:space="preserve"> is down, the route from </w:t>
+      </w:r>
+      <m:oMath>
+        <m:r>
+          <w:rPr>
+            <w:rFonts w:ascii="Cambria Math" w:eastAsiaTheme="minorEastAsia" w:hAnsi="Cambria Math"/>
+            <w:sz w:val="20"/>
+            <w:szCs w:val="20"/>
+          </w:rPr>
+          <m:t>n0</m:t>
+        </m:r>
+      </m:oMath>
+      <w:r>
+        <w:rPr>
+          <w:rFonts w:ascii="Garamond" w:eastAsiaTheme="minorEastAsia" w:hAnsi="Garamond"/>
+          <w:sz w:val="20"/>
+          <w:szCs w:val="20"/>
+        </w:rPr>
+        <w:t xml:space="preserve"> to </w:t>
+      </w:r>
+      <m:oMath>
+        <m:r>
+          <w:rPr>
+            <w:rFonts w:ascii="Cambria Math" w:eastAsiaTheme="minorEastAsia" w:hAnsi="Cambria Math"/>
+            <w:sz w:val="20"/>
+            <w:szCs w:val="20"/>
+          </w:rPr>
+          <m:t>n5</m:t>
+        </m:r>
+      </m:oMath>
+      <w:r>
+        <w:rPr>
+          <w:rFonts w:ascii="Garamond" w:eastAsiaTheme="minorEastAsia" w:hAnsi="Garamond"/>
+          <w:sz w:val="20"/>
+          <w:szCs w:val="20"/>
+        </w:rPr>
+        <w:t xml:space="preserve"> is changed to </w:t>
+      </w:r>
+      <m:oMath>
+        <m:r>
+          <w:rPr>
+            <w:rFonts w:ascii="Cambria Math" w:eastAsiaTheme="minorEastAsia" w:hAnsi="Cambria Math"/>
+            <w:sz w:val="20"/>
+            <w:szCs w:val="20"/>
+          </w:rPr>
+          <m:t>n0→n1→n2→n3→n5</m:t>
+        </m:r>
+      </m:oMath>
+    </w:p>
+    <w:p>
+      <w:pPr>
+        <w:pStyle w:val="ListParagraph"/>
+        <w:numPr>
+          <w:ilvl w:val="0"/>
+          <w:numId w:val="7"/>
+        </w:numPr>
+        <w:ind w:right="-330"/>
+        <w:rPr>
+          <w:rFonts w:ascii="Garamond" w:eastAsiaTheme="minorEastAsia" w:hAnsi="Garamond"/>
+          <w:sz w:val="20"/>
+          <w:szCs w:val="20"/>
+        </w:rPr>
+      </w:pPr>
+      <w:r>
+        <w:rPr>
+          <w:rFonts w:ascii="Garamond" w:eastAsiaTheme="minorEastAsia" w:hAnsi="Garamond"/>
+          <w:sz w:val="20"/>
+          <w:szCs w:val="20"/>
+        </w:rPr>
+        <w:t xml:space="preserve">The router </w:t>
+      </w:r>
+      <m:oMath>
+        <m:r>
+          <w:rPr>
+            <w:rFonts w:ascii="Cambria Math" w:eastAsiaTheme="minorEastAsia" w:hAnsi="Cambria Math"/>
+            <w:sz w:val="20"/>
+            <w:szCs w:val="20"/>
+          </w:rPr>
+          <m:t>n1</m:t>
+        </m:r>
+      </m:oMath>
+      <w:r>
+        <w:rPr>
+          <w:rFonts w:ascii="Garamond" w:eastAsiaTheme="minorEastAsia" w:hAnsi="Garamond"/>
+          <w:sz w:val="20"/>
+          <w:szCs w:val="20"/>
+        </w:rPr>
+        <w:t xml:space="preserve"> informs its neighbours of topology changes periodically </w:t>
+      </w:r>
+      <m:oMath>
+        <m:r>
+          <w:rPr>
+            <w:rFonts w:ascii="Cambria Math" w:eastAsiaTheme="minorEastAsia" w:hAnsi="Cambria Math"/>
+            <w:sz w:val="20"/>
+            <w:szCs w:val="20"/>
+          </w:rPr>
+          <m:t>→</m:t>
+        </m:r>
+      </m:oMath>
+      <w:r>
+        <w:rPr>
+          <w:rFonts w:ascii="Garamond" w:eastAsiaTheme="minorEastAsia" w:hAnsi="Garamond"/>
+          <w:sz w:val="20"/>
+          <w:szCs w:val="20"/>
+        </w:rPr>
+        <w:t xml:space="preserve"> </w:t>
+      </w:r>
+      <m:oMath>
+        <m:r>
+          <w:rPr>
+            <w:rFonts w:ascii="Cambria Math" w:eastAsiaTheme="minorEastAsia" w:hAnsi="Cambria Math"/>
+            <w:sz w:val="20"/>
+            <w:szCs w:val="20"/>
+          </w:rPr>
+          <m:t>n1</m:t>
+        </m:r>
+      </m:oMath>
+      <w:r>
+        <w:rPr>
+          <w:rFonts w:ascii="Garamond" w:eastAsiaTheme="minorEastAsia" w:hAnsi="Garamond"/>
+          <w:sz w:val="20"/>
+          <w:szCs w:val="20"/>
+        </w:rPr>
+        <w:t xml:space="preserve"> recalculate its Distance Vector table.</w:t>
+      </w:r>
+    </w:p>
+    <w:p>
+      <w:pPr>
+        <w:ind w:right="-330"/>
+        <w:rPr>
+          <w:rFonts w:ascii="Garamond" w:hAnsi="Garamond"/>
+          <w:sz w:val="20"/>
+          <w:szCs w:val="20"/>
+        </w:rPr>
+      </w:pPr>
+      <w:r>
+        <w:rPr>
+          <w:rFonts w:ascii="Garamond" w:eastAsiaTheme="minorEastAsia" w:hAnsi="Garamond"/>
+          <w:sz w:val="20"/>
+          <w:szCs w:val="20"/>
+        </w:rPr>
+        <w:t>Question 4:</w:t>
+      </w:r>
+      <w:r>
+        <w:t xml:space="preserve"> </w:t>
+      </w:r>
+      <w:r>
+        <w:rPr>
+          <w:rFonts w:ascii="Garamond" w:hAnsi="Garamond"/>
+          <w:sz w:val="20"/>
+          <w:szCs w:val="20"/>
+        </w:rPr>
+        <w:t>How does this change affect the routing? Explain why.</w:t>
+      </w:r>
+    </w:p>
+    <w:p>
+      <w:pPr>
+        <w:pStyle w:val="ListParagraph"/>
+        <w:numPr>
+          <w:ilvl w:val="0"/>
+          <w:numId w:val="8"/>
+        </w:numPr>
+        <w:ind w:right="-330"/>
+        <w:rPr>
+          <w:rFonts w:ascii="Garamond" w:eastAsiaTheme="minorEastAsia" w:hAnsi="Garamond"/>
+          <w:sz w:val="20"/>
+          <w:szCs w:val="20"/>
+        </w:rPr>
+      </w:pPr>
+      <w:r>
+        <w:rPr>
+          <w:rFonts w:ascii="Garamond" w:eastAsiaTheme="minorEastAsia" w:hAnsi="Garamond"/>
+          <w:sz w:val="20"/>
+          <w:szCs w:val="20"/>
+        </w:rPr>
+        <w:t>Since we increase the cost</w:t>
+      </w:r>
+      <w:r>
+        <w:rPr>
+          <w:rFonts w:ascii="Garamond" w:eastAsiaTheme="minorEastAsia" w:hAnsi="Garamond"/>
+          <w:sz w:val="20"/>
+          <w:szCs w:val="20"/>
+        </w:rPr>
+        <w:t xml:space="preserve"> of the link between node </w:t>
+      </w:r>
+      <m:oMath>
+        <m:r>
+          <w:rPr>
+            <w:rFonts w:ascii="Cambria Math" w:eastAsiaTheme="minorEastAsia" w:hAnsi="Cambria Math"/>
+            <w:sz w:val="20"/>
+            <w:szCs w:val="20"/>
+          </w:rPr>
+          <m:t>n1</m:t>
+        </m:r>
+      </m:oMath>
+      <w:r>
+        <w:rPr>
+          <w:rFonts w:ascii="Garamond" w:eastAsiaTheme="minorEastAsia" w:hAnsi="Garamond"/>
+          <w:sz w:val="20"/>
+          <w:szCs w:val="20"/>
+        </w:rPr>
+        <w:t xml:space="preserve"> and </w:t>
+      </w:r>
+      <m:oMath>
+        <m:r>
+          <w:rPr>
+            <w:rFonts w:ascii="Cambria Math" w:eastAsiaTheme="minorEastAsia" w:hAnsi="Cambria Math"/>
+            <w:sz w:val="20"/>
+            <w:szCs w:val="20"/>
+          </w:rPr>
+          <m:t>n4</m:t>
+        </m:r>
+      </m:oMath>
+      <w:r>
+        <w:rPr>
+          <w:rFonts w:ascii="Garamond" w:eastAsiaTheme="minorEastAsia" w:hAnsi="Garamond"/>
+          <w:sz w:val="20"/>
+          <w:szCs w:val="20"/>
+        </w:rPr>
+        <w:t xml:space="preserve">. Then the Distance Vector algorithm, the router </w:t>
+      </w:r>
+      <m:oMath>
+        <m:r>
+          <w:rPr>
+            <w:rFonts w:ascii="Cambria Math" w:eastAsiaTheme="minorEastAsia" w:hAnsi="Cambria Math"/>
+            <w:sz w:val="20"/>
+            <w:szCs w:val="20"/>
+          </w:rPr>
+          <m:t>n1</m:t>
+        </m:r>
+      </m:oMath>
+      <w:r>
+        <w:rPr>
+          <w:rFonts w:ascii="Garamond" w:eastAsiaTheme="minorEastAsia" w:hAnsi="Garamond"/>
+          <w:sz w:val="20"/>
+          <w:szCs w:val="20"/>
+        </w:rPr>
+        <w:t xml:space="preserve"> found another path that is cheaper compare to the old route. </w:t>
+      </w:r>
+    </w:p>
+    <w:p>
+      <w:pPr>
+        <w:pStyle w:val="ListParagraph"/>
+        <w:numPr>
+          <w:ilvl w:val="0"/>
+          <w:numId w:val="8"/>
+        </w:numPr>
+        <w:ind w:right="-330"/>
+        <w:rPr>
+          <w:rFonts w:ascii="Garamond" w:eastAsiaTheme="minorEastAsia" w:hAnsi="Garamond"/>
+          <w:sz w:val="20"/>
+          <w:szCs w:val="20"/>
+        </w:rPr>
+      </w:pPr>
+      <w:r>
+        <w:rPr>
+          <w:rFonts w:ascii="Garamond" w:eastAsiaTheme="minorEastAsia" w:hAnsi="Garamond"/>
+          <w:sz w:val="20"/>
+          <w:szCs w:val="20"/>
+        </w:rPr>
+        <w:t xml:space="preserve">The route from node </w:t>
+      </w:r>
+      <m:oMath>
+        <m:r>
+          <w:rPr>
+            <w:rFonts w:ascii="Cambria Math" w:eastAsiaTheme="minorEastAsia" w:hAnsi="Cambria Math"/>
+            <w:sz w:val="20"/>
+            <w:szCs w:val="20"/>
+          </w:rPr>
+          <m:t>n2→n5</m:t>
+        </m:r>
+      </m:oMath>
+      <w:r>
+        <w:rPr>
+          <w:rFonts w:ascii="Garamond" w:eastAsiaTheme="minorEastAsia" w:hAnsi="Garamond"/>
+          <w:sz w:val="20"/>
+          <w:szCs w:val="20"/>
+        </w:rPr>
+        <w:t xml:space="preserve"> remains the same.</w:t>
+      </w:r>
+    </w:p>
+    <w:p>
+      <w:pPr>
+        <w:ind w:right="-330"/>
+        <w:rPr>
+          <w:rFonts w:ascii="Garamond" w:hAnsi="Garamond"/>
+          <w:sz w:val="20"/>
+          <w:szCs w:val="20"/>
+        </w:rPr>
+      </w:pPr>
+      <w:r>
+        <w:rPr>
+          <w:rFonts w:ascii="Garamond" w:eastAsiaTheme="minorEastAsia" w:hAnsi="Garamond"/>
+          <w:sz w:val="20"/>
+          <w:szCs w:val="20"/>
+        </w:rPr>
+        <w:t xml:space="preserve">Question 5: </w:t>
+      </w:r>
+      <w:r>
+        <w:rPr>
+          <w:rFonts w:ascii="Garamond" w:hAnsi="Garamond"/>
+          <w:sz w:val="20"/>
+          <w:szCs w:val="20"/>
+        </w:rPr>
+        <w:t>Describe what happens and deduce the effect of the line you just uncommented</w:t>
+      </w:r>
+      <w:r>
+        <w:rPr>
+          <w:rFonts w:ascii="Garamond" w:hAnsi="Garamond"/>
+          <w:sz w:val="20"/>
+          <w:szCs w:val="20"/>
+        </w:rPr>
+        <w:t>.</w:t>
+      </w:r>
+    </w:p>
+    <w:p>
+      <w:pPr>
+        <w:pStyle w:val="ListParagraph"/>
+        <w:numPr>
+          <w:ilvl w:val="0"/>
+          <w:numId w:val="8"/>
+        </w:numPr>
+        <w:ind w:right="-330"/>
+        <w:rPr>
+          <w:rFonts w:ascii="Garamond" w:hAnsi="Garamond"/>
+          <w:sz w:val="20"/>
+          <w:szCs w:val="20"/>
+        </w:rPr>
+      </w:pPr>
+      <w:r>
+        <w:rPr>
+          <w:rFonts w:ascii="Garamond" w:hAnsi="Garamond"/>
+          <w:sz w:val="20"/>
+          <w:szCs w:val="20"/>
+        </w:rPr>
+        <w:t xml:space="preserve">There is one route from node </w:t>
+      </w:r>
+      <m:oMath>
+        <m:r>
+          <w:rPr>
+            <w:rFonts w:ascii="Cambria Math" w:hAnsi="Cambria Math"/>
+            <w:sz w:val="20"/>
+            <w:szCs w:val="20"/>
+          </w:rPr>
+          <m:t>n0</m:t>
+        </m:r>
+      </m:oMath>
+      <w:r>
+        <w:rPr>
+          <w:rFonts w:ascii="Garamond" w:eastAsiaTheme="minorEastAsia" w:hAnsi="Garamond"/>
+          <w:sz w:val="20"/>
+          <w:szCs w:val="20"/>
+        </w:rPr>
+        <w:t xml:space="preserve"> to node </w:t>
+      </w:r>
+      <m:oMath>
+        <m:r>
+          <w:rPr>
+            <w:rFonts w:ascii="Cambria Math" w:eastAsiaTheme="minorEastAsia" w:hAnsi="Cambria Math"/>
+            <w:sz w:val="20"/>
+            <w:szCs w:val="20"/>
+          </w:rPr>
+          <m:t>n5</m:t>
+        </m:r>
+      </m:oMath>
+      <w:r>
+        <w:rPr>
+          <w:rFonts w:ascii="Garamond" w:eastAsiaTheme="minorEastAsia" w:hAnsi="Garamond"/>
+          <w:sz w:val="20"/>
+          <w:szCs w:val="20"/>
+        </w:rPr>
+        <w:t>:</w:t>
+      </w:r>
+    </w:p>
+    <w:p>
+      <w:pPr>
+        <w:pStyle w:val="ListParagraph"/>
+        <w:numPr>
+          <w:ilvl w:val="1"/>
+          <w:numId w:val="8"/>
+        </w:numPr>
+        <w:ind w:right="-330"/>
+        <w:rPr>
+          <w:rFonts w:ascii="Garamond" w:hAnsi="Garamond"/>
+          <w:sz w:val="20"/>
+          <w:szCs w:val="20"/>
+        </w:rPr>
+      </w:pPr>
+      <m:oMath>
+        <m:r>
+          <w:rPr>
+            <w:rFonts w:ascii="Cambria Math" w:hAnsi="Cambria Math"/>
+            <w:sz w:val="20"/>
+            <w:szCs w:val="20"/>
+          </w:rPr>
+          <m:t>n0→n1→n4→n5</m:t>
+        </m:r>
+      </m:oMath>
+      <w:r>
+        <w:rPr>
+          <w:rFonts w:ascii="Garamond" w:eastAsiaTheme="minorEastAsia" w:hAnsi="Garamond"/>
+          <w:sz w:val="20"/>
+          <w:szCs w:val="20"/>
+        </w:rPr>
+        <w:t xml:space="preserve"> which has lowest cost of 4 compare to </w:t>
+      </w:r>
+      <w:r>
+        <w:rPr>
+          <w:rFonts w:ascii="Garamond" w:eastAsiaTheme="minorEastAsia" w:hAnsi="Garamond"/>
+          <w:sz w:val="20"/>
+          <w:szCs w:val="20"/>
+        </w:rPr>
+        <w:t>another</w:t>
+      </w:r>
+      <w:r>
+        <w:rPr>
+          <w:rFonts w:ascii="Garamond" w:eastAsiaTheme="minorEastAsia" w:hAnsi="Garamond"/>
+          <w:sz w:val="20"/>
+          <w:szCs w:val="20"/>
+        </w:rPr>
+        <w:t xml:space="preserve"> route</w:t>
+      </w:r>
+    </w:p>
+    <w:p>
+      <w:pPr>
+        <w:pStyle w:val="ListParagraph"/>
+        <w:numPr>
+          <w:ilvl w:val="0"/>
+          <w:numId w:val="8"/>
+        </w:numPr>
+        <w:ind w:right="-330"/>
+        <w:rPr>
+          <w:rFonts w:ascii="Garamond" w:hAnsi="Garamond"/>
+          <w:sz w:val="20"/>
+          <w:szCs w:val="20"/>
+        </w:rPr>
+      </w:pPr>
+      <w:r>
+        <w:rPr>
+          <w:rFonts w:ascii="Garamond" w:hAnsi="Garamond"/>
+          <w:sz w:val="20"/>
+          <w:szCs w:val="20"/>
+        </w:rPr>
+        <w:t xml:space="preserve">There are two routes from node </w:t>
+      </w:r>
+      <m:oMath>
+        <m:r>
+          <w:rPr>
+            <w:rFonts w:ascii="Cambria Math" w:hAnsi="Cambria Math"/>
+            <w:sz w:val="20"/>
+            <w:szCs w:val="20"/>
+          </w:rPr>
+          <m:t>n2</m:t>
+        </m:r>
+      </m:oMath>
+      <w:r>
+        <w:rPr>
+          <w:rFonts w:ascii="Garamond" w:eastAsiaTheme="minorEastAsia" w:hAnsi="Garamond"/>
+          <w:sz w:val="20"/>
+          <w:szCs w:val="20"/>
+        </w:rPr>
+        <w:t xml:space="preserve"> to node </w:t>
+      </w:r>
+      <m:oMath>
+        <m:r>
+          <w:rPr>
+            <w:rFonts w:ascii="Cambria Math" w:eastAsiaTheme="minorEastAsia" w:hAnsi="Cambria Math"/>
+            <w:sz w:val="20"/>
+            <w:szCs w:val="20"/>
+          </w:rPr>
+          <m:t>n5</m:t>
+        </m:r>
+      </m:oMath>
+      <w:r>
+        <w:rPr>
+          <w:rFonts w:ascii="Garamond" w:eastAsiaTheme="minorEastAsia" w:hAnsi="Garamond"/>
+          <w:sz w:val="20"/>
+          <w:szCs w:val="20"/>
+        </w:rPr>
+        <w:t xml:space="preserve"> that has the same cost of 4:</w:t>
+      </w:r>
+    </w:p>
+    <w:p>
+      <w:pPr>
+        <w:pStyle w:val="ListParagraph"/>
+        <w:numPr>
+          <w:ilvl w:val="1"/>
+          <w:numId w:val="8"/>
+        </w:numPr>
+        <w:ind w:right="-330"/>
+        <w:rPr>
+          <w:rFonts w:ascii="Garamond" w:eastAsiaTheme="minorEastAsia" w:hAnsi="Garamond"/>
+          <w:sz w:val="20"/>
+          <w:szCs w:val="20"/>
+        </w:rPr>
+      </w:pPr>
+      <m:oMath>
+        <m:r>
+          <w:rPr>
+            <w:rFonts w:ascii="Cambria Math" w:hAnsi="Cambria Math"/>
+            <w:sz w:val="20"/>
+            <w:szCs w:val="20"/>
+          </w:rPr>
+          <m:t>n2→n3→n5</m:t>
+        </m:r>
+      </m:oMath>
+    </w:p>
+    <w:p>
+      <w:pPr>
+        <w:pStyle w:val="ListParagraph"/>
+        <w:numPr>
+          <w:ilvl w:val="1"/>
+          <w:numId w:val="8"/>
+        </w:numPr>
+        <w:ind w:right="-330"/>
+        <w:rPr>
+          <w:rFonts w:ascii="Garamond" w:eastAsiaTheme="minorEastAsia" w:hAnsi="Garamond"/>
+          <w:sz w:val="20"/>
+          <w:szCs w:val="20"/>
+        </w:rPr>
+      </w:pPr>
+      <m:oMath>
+        <m:r>
+          <w:rPr>
+            <w:rFonts w:ascii="Cambria Math" w:eastAsiaTheme="minorEastAsia" w:hAnsi="Cambria Math"/>
+            <w:sz w:val="20"/>
+            <w:szCs w:val="20"/>
+          </w:rPr>
+          <m:t>n2→n1→n4→n5</m:t>
+        </m:r>
+      </m:oMath>
+    </w:p>
+    <w:p>
+      <w:pPr>
+        <w:pStyle w:val="ListParagraph"/>
+        <w:numPr>
+          <w:ilvl w:val="1"/>
+          <w:numId w:val="8"/>
+        </w:numPr>
+        <w:ind w:right="-330"/>
+        <w:rPr>
+          <w:rFonts w:ascii="Garamond" w:eastAsiaTheme="minorEastAsia" w:hAnsi="Garamond"/>
+          <w:sz w:val="20"/>
+          <w:szCs w:val="20"/>
+        </w:rPr>
+      </w:pPr>
+      <w:r>
+        <w:rPr>
+          <w:rFonts w:ascii="Garamond" w:eastAsiaTheme="minorEastAsia" w:hAnsi="Garamond"/>
+          <w:sz w:val="20"/>
+          <w:szCs w:val="20"/>
+        </w:rPr>
+        <w:t xml:space="preserve">Because multi-path is allowed, so in the simulation we can see </w:t>
+      </w:r>
+      <m:oMath>
+        <m:r>
+          <w:rPr>
+            <w:rFonts w:ascii="Cambria Math" w:eastAsiaTheme="minorEastAsia" w:hAnsi="Cambria Math"/>
+            <w:sz w:val="20"/>
+            <w:szCs w:val="20"/>
+          </w:rPr>
+          <m:t>n2</m:t>
+        </m:r>
+      </m:oMath>
+      <w:r>
+        <w:rPr>
+          <w:rFonts w:ascii="Garamond" w:eastAsiaTheme="minorEastAsia" w:hAnsi="Garamond"/>
+          <w:sz w:val="20"/>
+          <w:szCs w:val="20"/>
+        </w:rPr>
+        <w:t xml:space="preserve"> uses 2 routes to send packet to </w:t>
+      </w:r>
+      <m:oMath>
+        <m:r>
+          <w:rPr>
+            <w:rFonts w:ascii="Cambria Math" w:eastAsiaTheme="minorEastAsia" w:hAnsi="Cambria Math"/>
+            <w:sz w:val="20"/>
+            <w:szCs w:val="20"/>
+          </w:rPr>
+          <m:t>n5.</m:t>
+        </m:r>
+      </m:oMath>
+    </w:p>
+    <w:p>
+      <w:pPr>
+        <w:ind w:right="-330"/>
+        <w:rPr>
+          <w:rFonts w:ascii="Garamond" w:eastAsiaTheme="minorEastAsia" w:hAnsi="Garamond"/>
           <w:sz w:val="20"/>
           <w:szCs w:val="20"/>
         </w:rPr>
@@ -1447,7 +2457,7 @@
   <w:abstractNum w:abstractNumId="0" w15:restartNumberingAfterBreak="0">
     <w:nsid w:val="057E5239"/>
     <w:multiLevelType w:val="hybridMultilevel"/>
-    <w:tmpl w:val="60CE3BAC"/>
+    <w:tmpl w:val="57A6143E"/>
     <w:lvl w:ilvl="0" w:tplc="0C090001">
       <w:start w:val="1"/>
       <w:numFmt w:val="bullet"/>
@@ -1558,6 +2568,119 @@
     </w:lvl>
   </w:abstractNum>
   <w:abstractNum w:abstractNumId="1" w15:restartNumberingAfterBreak="0">
+    <w:nsid w:val="16E15DD2"/>
+    <w:multiLevelType w:val="hybridMultilevel"/>
+    <w:tmpl w:val="87683C48"/>
+    <w:lvl w:ilvl="0" w:tplc="0C090001">
+      <w:start w:val="1"/>
+      <w:numFmt w:val="bullet"/>
+      <w:lvlText w:val=""/>
+      <w:lvlJc w:val="left"/>
+      <w:pPr>
+        <w:ind w:left="720" w:hanging="360"/>
+      </w:pPr>
+      <w:rPr>
+        <w:rFonts w:ascii="Symbol" w:hAnsi="Symbol" w:hint="default"/>
+      </w:rPr>
+    </w:lvl>
+    <w:lvl w:ilvl="1" w:tplc="0C090003">
+      <w:start w:val="1"/>
+      <w:numFmt w:val="bullet"/>
+      <w:lvlText w:val="o"/>
+      <w:lvlJc w:val="left"/>
+      <w:pPr>
+        <w:ind w:left="1440" w:hanging="360"/>
+      </w:pPr>
+      <w:rPr>
+        <w:rFonts w:ascii="Courier New" w:hAnsi="Courier New" w:cs="Courier New" w:hint="default"/>
+      </w:rPr>
+    </w:lvl>
+    <w:lvl w:ilvl="2" w:tplc="0C090005" w:tentative="1">
+      <w:start w:val="1"/>
+      <w:numFmt w:val="bullet"/>
+      <w:lvlText w:val=""/>
+      <w:lvlJc w:val="left"/>
+      <w:pPr>
+        <w:ind w:left="2160" w:hanging="360"/>
+      </w:pPr>
+      <w:rPr>
+        <w:rFonts w:ascii="Wingdings" w:hAnsi="Wingdings" w:hint="default"/>
+      </w:rPr>
+    </w:lvl>
+    <w:lvl w:ilvl="3" w:tplc="0C090001" w:tentative="1">
+      <w:start w:val="1"/>
+      <w:numFmt w:val="bullet"/>
+      <w:lvlText w:val=""/>
+      <w:lvlJc w:val="left"/>
+      <w:pPr>
+        <w:ind w:left="2880" w:hanging="360"/>
+      </w:pPr>
+      <w:rPr>
+        <w:rFonts w:ascii="Symbol" w:hAnsi="Symbol" w:hint="default"/>
+      </w:rPr>
+    </w:lvl>
+    <w:lvl w:ilvl="4" w:tplc="0C090003" w:tentative="1">
+      <w:start w:val="1"/>
+      <w:numFmt w:val="bullet"/>
+      <w:lvlText w:val="o"/>
+      <w:lvlJc w:val="left"/>
+      <w:pPr>
+        <w:ind w:left="3600" w:hanging="360"/>
+      </w:pPr>
+      <w:rPr>
+        <w:rFonts w:ascii="Courier New" w:hAnsi="Courier New" w:cs="Courier New" w:hint="default"/>
+      </w:rPr>
+    </w:lvl>
+    <w:lvl w:ilvl="5" w:tplc="0C090005" w:tentative="1">
+      <w:start w:val="1"/>
+      <w:numFmt w:val="bullet"/>
+      <w:lvlText w:val=""/>
+      <w:lvlJc w:val="left"/>
+      <w:pPr>
+        <w:ind w:left="4320" w:hanging="360"/>
+      </w:pPr>
+      <w:rPr>
+        <w:rFonts w:ascii="Wingdings" w:hAnsi="Wingdings" w:hint="default"/>
+      </w:rPr>
+    </w:lvl>
+    <w:lvl w:ilvl="6" w:tplc="0C090001" w:tentative="1">
+      <w:start w:val="1"/>
+      <w:numFmt w:val="bullet"/>
+      <w:lvlText w:val=""/>
+      <w:lvlJc w:val="left"/>
+      <w:pPr>
+        <w:ind w:left="5040" w:hanging="360"/>
+      </w:pPr>
+      <w:rPr>
+        <w:rFonts w:ascii="Symbol" w:hAnsi="Symbol" w:hint="default"/>
+      </w:rPr>
+    </w:lvl>
+    <w:lvl w:ilvl="7" w:tplc="0C090003" w:tentative="1">
+      <w:start w:val="1"/>
+      <w:numFmt w:val="bullet"/>
+      <w:lvlText w:val="o"/>
+      <w:lvlJc w:val="left"/>
+      <w:pPr>
+        <w:ind w:left="5760" w:hanging="360"/>
+      </w:pPr>
+      <w:rPr>
+        <w:rFonts w:ascii="Courier New" w:hAnsi="Courier New" w:cs="Courier New" w:hint="default"/>
+      </w:rPr>
+    </w:lvl>
+    <w:lvl w:ilvl="8" w:tplc="0C090005" w:tentative="1">
+      <w:start w:val="1"/>
+      <w:numFmt w:val="bullet"/>
+      <w:lvlText w:val=""/>
+      <w:lvlJc w:val="left"/>
+      <w:pPr>
+        <w:ind w:left="6480" w:hanging="360"/>
+      </w:pPr>
+      <w:rPr>
+        <w:rFonts w:ascii="Wingdings" w:hAnsi="Wingdings" w:hint="default"/>
+      </w:rPr>
+    </w:lvl>
+  </w:abstractNum>
+  <w:abstractNum w:abstractNumId="2" w15:restartNumberingAfterBreak="0">
     <w:nsid w:val="27E35D34"/>
     <w:multiLevelType w:val="hybridMultilevel"/>
     <w:tmpl w:val="B3289476"/>
@@ -1643,7 +2766,7 @@
       </w:pPr>
     </w:lvl>
   </w:abstractNum>
-  <w:abstractNum w:abstractNumId="2" w15:restartNumberingAfterBreak="0">
+  <w:abstractNum w:abstractNumId="3" w15:restartNumberingAfterBreak="0">
     <w:nsid w:val="398C7286"/>
     <w:multiLevelType w:val="hybridMultilevel"/>
     <w:tmpl w:val="DFE4AFDA"/>
@@ -1756,7 +2879,120 @@
       </w:rPr>
     </w:lvl>
   </w:abstractNum>
-  <w:abstractNum w:abstractNumId="3" w15:restartNumberingAfterBreak="0">
+  <w:abstractNum w:abstractNumId="4" w15:restartNumberingAfterBreak="0">
+    <w:nsid w:val="456204EE"/>
+    <w:multiLevelType w:val="hybridMultilevel"/>
+    <w:tmpl w:val="A356B4B8"/>
+    <w:lvl w:ilvl="0" w:tplc="0C090001">
+      <w:start w:val="1"/>
+      <w:numFmt w:val="bullet"/>
+      <w:lvlText w:val=""/>
+      <w:lvlJc w:val="left"/>
+      <w:pPr>
+        <w:ind w:left="720" w:hanging="360"/>
+      </w:pPr>
+      <w:rPr>
+        <w:rFonts w:ascii="Symbol" w:hAnsi="Symbol" w:hint="default"/>
+      </w:rPr>
+    </w:lvl>
+    <w:lvl w:ilvl="1" w:tplc="0C090003" w:tentative="1">
+      <w:start w:val="1"/>
+      <w:numFmt w:val="bullet"/>
+      <w:lvlText w:val="o"/>
+      <w:lvlJc w:val="left"/>
+      <w:pPr>
+        <w:ind w:left="1440" w:hanging="360"/>
+      </w:pPr>
+      <w:rPr>
+        <w:rFonts w:ascii="Courier New" w:hAnsi="Courier New" w:cs="Courier New" w:hint="default"/>
+      </w:rPr>
+    </w:lvl>
+    <w:lvl w:ilvl="2" w:tplc="0C090005" w:tentative="1">
+      <w:start w:val="1"/>
+      <w:numFmt w:val="bullet"/>
+      <w:lvlText w:val=""/>
+      <w:lvlJc w:val="left"/>
+      <w:pPr>
+        <w:ind w:left="2160" w:hanging="360"/>
+      </w:pPr>
+      <w:rPr>
+        <w:rFonts w:ascii="Wingdings" w:hAnsi="Wingdings" w:hint="default"/>
+      </w:rPr>
+    </w:lvl>
+    <w:lvl w:ilvl="3" w:tplc="0C090001" w:tentative="1">
+      <w:start w:val="1"/>
+      <w:numFmt w:val="bullet"/>
+      <w:lvlText w:val=""/>
+      <w:lvlJc w:val="left"/>
+      <w:pPr>
+        <w:ind w:left="2880" w:hanging="360"/>
+      </w:pPr>
+      <w:rPr>
+        <w:rFonts w:ascii="Symbol" w:hAnsi="Symbol" w:hint="default"/>
+      </w:rPr>
+    </w:lvl>
+    <w:lvl w:ilvl="4" w:tplc="0C090003" w:tentative="1">
+      <w:start w:val="1"/>
+      <w:numFmt w:val="bullet"/>
+      <w:lvlText w:val="o"/>
+      <w:lvlJc w:val="left"/>
+      <w:pPr>
+        <w:ind w:left="3600" w:hanging="360"/>
+      </w:pPr>
+      <w:rPr>
+        <w:rFonts w:ascii="Courier New" w:hAnsi="Courier New" w:cs="Courier New" w:hint="default"/>
+      </w:rPr>
+    </w:lvl>
+    <w:lvl w:ilvl="5" w:tplc="0C090005" w:tentative="1">
+      <w:start w:val="1"/>
+      <w:numFmt w:val="bullet"/>
+      <w:lvlText w:val=""/>
+      <w:lvlJc w:val="left"/>
+      <w:pPr>
+        <w:ind w:left="4320" w:hanging="360"/>
+      </w:pPr>
+      <w:rPr>
+        <w:rFonts w:ascii="Wingdings" w:hAnsi="Wingdings" w:hint="default"/>
+      </w:rPr>
+    </w:lvl>
+    <w:lvl w:ilvl="6" w:tplc="0C090001" w:tentative="1">
+      <w:start w:val="1"/>
+      <w:numFmt w:val="bullet"/>
+      <w:lvlText w:val=""/>
+      <w:lvlJc w:val="left"/>
+      <w:pPr>
+        <w:ind w:left="5040" w:hanging="360"/>
+      </w:pPr>
+      <w:rPr>
+        <w:rFonts w:ascii="Symbol" w:hAnsi="Symbol" w:hint="default"/>
+      </w:rPr>
+    </w:lvl>
+    <w:lvl w:ilvl="7" w:tplc="0C090003" w:tentative="1">
+      <w:start w:val="1"/>
+      <w:numFmt w:val="bullet"/>
+      <w:lvlText w:val="o"/>
+      <w:lvlJc w:val="left"/>
+      <w:pPr>
+        <w:ind w:left="5760" w:hanging="360"/>
+      </w:pPr>
+      <w:rPr>
+        <w:rFonts w:ascii="Courier New" w:hAnsi="Courier New" w:cs="Courier New" w:hint="default"/>
+      </w:rPr>
+    </w:lvl>
+    <w:lvl w:ilvl="8" w:tplc="0C090005" w:tentative="1">
+      <w:start w:val="1"/>
+      <w:numFmt w:val="bullet"/>
+      <w:lvlText w:val=""/>
+      <w:lvlJc w:val="left"/>
+      <w:pPr>
+        <w:ind w:left="6480" w:hanging="360"/>
+      </w:pPr>
+      <w:rPr>
+        <w:rFonts w:ascii="Wingdings" w:hAnsi="Wingdings" w:hint="default"/>
+      </w:rPr>
+    </w:lvl>
+  </w:abstractNum>
+  <w:abstractNum w:abstractNumId="5" w15:restartNumberingAfterBreak="0">
     <w:nsid w:val="603B7895"/>
     <w:multiLevelType w:val="hybridMultilevel"/>
     <w:tmpl w:val="616E445A"/>
@@ -1869,7 +3105,7 @@
       </w:rPr>
     </w:lvl>
   </w:abstractNum>
-  <w:abstractNum w:abstractNumId="4" w15:restartNumberingAfterBreak="0">
+  <w:abstractNum w:abstractNumId="6" w15:restartNumberingAfterBreak="0">
     <w:nsid w:val="70A23D7C"/>
     <w:multiLevelType w:val="hybridMultilevel"/>
     <w:tmpl w:val="DA8E07EC"/>
@@ -1982,19 +3218,141 @@
       </w:rPr>
     </w:lvl>
   </w:abstractNum>
+  <w:abstractNum w:abstractNumId="7" w15:restartNumberingAfterBreak="0">
+    <w:nsid w:val="74CF719B"/>
+    <w:multiLevelType w:val="hybridMultilevel"/>
+    <w:tmpl w:val="93967F46"/>
+    <w:lvl w:ilvl="0" w:tplc="0C090001">
+      <w:start w:val="1"/>
+      <w:numFmt w:val="bullet"/>
+      <w:lvlText w:val=""/>
+      <w:lvlJc w:val="left"/>
+      <w:pPr>
+        <w:ind w:left="720" w:hanging="360"/>
+      </w:pPr>
+      <w:rPr>
+        <w:rFonts w:ascii="Symbol" w:hAnsi="Symbol" w:hint="default"/>
+      </w:rPr>
+    </w:lvl>
+    <w:lvl w:ilvl="1" w:tplc="0C090003" w:tentative="1">
+      <w:start w:val="1"/>
+      <w:numFmt w:val="bullet"/>
+      <w:lvlText w:val="o"/>
+      <w:lvlJc w:val="left"/>
+      <w:pPr>
+        <w:ind w:left="1440" w:hanging="360"/>
+      </w:pPr>
+      <w:rPr>
+        <w:rFonts w:ascii="Courier New" w:hAnsi="Courier New" w:cs="Courier New" w:hint="default"/>
+      </w:rPr>
+    </w:lvl>
+    <w:lvl w:ilvl="2" w:tplc="0C090005" w:tentative="1">
+      <w:start w:val="1"/>
+      <w:numFmt w:val="bullet"/>
+      <w:lvlText w:val=""/>
+      <w:lvlJc w:val="left"/>
+      <w:pPr>
+        <w:ind w:left="2160" w:hanging="360"/>
+      </w:pPr>
+      <w:rPr>
+        <w:rFonts w:ascii="Wingdings" w:hAnsi="Wingdings" w:hint="default"/>
+      </w:rPr>
+    </w:lvl>
+    <w:lvl w:ilvl="3" w:tplc="0C090001" w:tentative="1">
+      <w:start w:val="1"/>
+      <w:numFmt w:val="bullet"/>
+      <w:lvlText w:val=""/>
+      <w:lvlJc w:val="left"/>
+      <w:pPr>
+        <w:ind w:left="2880" w:hanging="360"/>
+      </w:pPr>
+      <w:rPr>
+        <w:rFonts w:ascii="Symbol" w:hAnsi="Symbol" w:hint="default"/>
+      </w:rPr>
+    </w:lvl>
+    <w:lvl w:ilvl="4" w:tplc="0C090003" w:tentative="1">
+      <w:start w:val="1"/>
+      <w:numFmt w:val="bullet"/>
+      <w:lvlText w:val="o"/>
+      <w:lvlJc w:val="left"/>
+      <w:pPr>
+        <w:ind w:left="3600" w:hanging="360"/>
+      </w:pPr>
+      <w:rPr>
+        <w:rFonts w:ascii="Courier New" w:hAnsi="Courier New" w:cs="Courier New" w:hint="default"/>
+      </w:rPr>
+    </w:lvl>
+    <w:lvl w:ilvl="5" w:tplc="0C090005" w:tentative="1">
+      <w:start w:val="1"/>
+      <w:numFmt w:val="bullet"/>
+      <w:lvlText w:val=""/>
+      <w:lvlJc w:val="left"/>
+      <w:pPr>
+        <w:ind w:left="4320" w:hanging="360"/>
+      </w:pPr>
+      <w:rPr>
+        <w:rFonts w:ascii="Wingdings" w:hAnsi="Wingdings" w:hint="default"/>
+      </w:rPr>
+    </w:lvl>
+    <w:lvl w:ilvl="6" w:tplc="0C090001" w:tentative="1">
+      <w:start w:val="1"/>
+      <w:numFmt w:val="bullet"/>
+      <w:lvlText w:val=""/>
+      <w:lvlJc w:val="left"/>
+      <w:pPr>
+        <w:ind w:left="5040" w:hanging="360"/>
+      </w:pPr>
+      <w:rPr>
+        <w:rFonts w:ascii="Symbol" w:hAnsi="Symbol" w:hint="default"/>
+      </w:rPr>
+    </w:lvl>
+    <w:lvl w:ilvl="7" w:tplc="0C090003" w:tentative="1">
+      <w:start w:val="1"/>
+      <w:numFmt w:val="bullet"/>
+      <w:lvlText w:val="o"/>
+      <w:lvlJc w:val="left"/>
+      <w:pPr>
+        <w:ind w:left="5760" w:hanging="360"/>
+      </w:pPr>
+      <w:rPr>
+        <w:rFonts w:ascii="Courier New" w:hAnsi="Courier New" w:cs="Courier New" w:hint="default"/>
+      </w:rPr>
+    </w:lvl>
+    <w:lvl w:ilvl="8" w:tplc="0C090005" w:tentative="1">
+      <w:start w:val="1"/>
+      <w:numFmt w:val="bullet"/>
+      <w:lvlText w:val=""/>
+      <w:lvlJc w:val="left"/>
+      <w:pPr>
+        <w:ind w:left="6480" w:hanging="360"/>
+      </w:pPr>
+      <w:rPr>
+        <w:rFonts w:ascii="Wingdings" w:hAnsi="Wingdings" w:hint="default"/>
+      </w:rPr>
+    </w:lvl>
+  </w:abstractNum>
   <w:num w:numId="1">
-    <w:abstractNumId w:val="2"/>
+    <w:abstractNumId w:val="3"/>
   </w:num>
   <w:num w:numId="2">
-    <w:abstractNumId w:val="3"/>
+    <w:abstractNumId w:val="5"/>
   </w:num>
   <w:num w:numId="3">
     <w:abstractNumId w:val="0"/>
   </w:num>
   <w:num w:numId="4">
+    <w:abstractNumId w:val="6"/>
+  </w:num>
+  <w:num w:numId="5">
+    <w:abstractNumId w:val="2"/>
+  </w:num>
+  <w:num w:numId="6">
+    <w:abstractNumId w:val="7"/>
+  </w:num>
+  <w:num w:numId="7">
     <w:abstractNumId w:val="4"/>
   </w:num>
-  <w:num w:numId="5">
+  <w:num w:numId="8">
     <w:abstractNumId w:val="1"/>
   </w:num>
 </w:numbering>
@@ -2491,6 +3849,17 @@
       <w:color w:val="808080"/>
     </w:rPr>
   </w:style>
+  <w:style w:type="character" w:styleId="Strong">
+    <w:name w:val="Strong"/>
+    <w:basedOn w:val="DefaultParagraphFont"/>
+    <w:uiPriority w:val="22"/>
+    <w:qFormat/>
+    <w:rsid w:val="0052340F"/>
+    <w:rPr>
+      <w:b/>
+      <w:bCs/>
+    </w:rPr>
+  </w:style>
 </w:styles>
 </file>
 

</xml_diff>